<commit_message>
making reaally working ms word template with example
</commit_message>
<xml_diff>
--- a/src/main/resources/docs/voteProtocol.docx
+++ b/src/main/resources/docs/voteProtocol.docx
@@ -1,111 +1,97 @@
 
 <file path=word/document.xml><?xml version="1.0" encoding="utf-8"?>
-<w:document xmlns:wpc="http://schemas.microsoft.com/office/word/2010/wordprocessingCanvas" xmlns:mc="http://schemas.openxmlformats.org/markup-compatibility/2006" xmlns:o="urn:schemas-microsoft-com:office:office" xmlns:r="http://schemas.openxmlformats.org/officeDocument/2006/relationships" xmlns:m="http://schemas.openxmlformats.org/officeDocument/2006/math" xmlns:v="urn:schemas-microsoft-com:vml" xmlns:wp14="http://schemas.microsoft.com/office/word/2010/wordprocessingDrawing" xmlns:wp="http://schemas.openxmlformats.org/drawingml/2006/wordprocessingDrawing" xmlns:w10="urn:schemas-microsoft-com:office:word" xmlns:w="http://schemas.openxmlformats.org/wordprocessingml/2006/main" xmlns:w14="http://schemas.microsoft.com/office/word/2010/wordml" xmlns:w15="http://schemas.microsoft.com/office/word/2012/wordml" xmlns:wpg="http://schemas.microsoft.com/office/word/2010/wordprocessingGroup" xmlns:wpi="http://schemas.microsoft.com/office/word/2010/wordprocessingInk" xmlns:wne="http://schemas.microsoft.com/office/word/2006/wordml" xmlns:wps="http://schemas.microsoft.com/office/word/2010/wordprocessingShape" mc:Ignorable="w14 w15 wp14">
+<w:document xmlns:o="urn:schemas-microsoft-com:office:office" xmlns:r="http://schemas.openxmlformats.org/officeDocument/2006/relationships" xmlns:v="urn:schemas-microsoft-com:vml" xmlns:w="http://schemas.openxmlformats.org/wordprocessingml/2006/main" xmlns:w10="urn:schemas-microsoft-com:office:word" xmlns:wp="http://schemas.openxmlformats.org/drawingml/2006/wordprocessingDrawing" xmlns:wps="http://schemas.microsoft.com/office/word/2010/wordprocessingShape" xmlns:wpg="http://schemas.microsoft.com/office/word/2010/wordprocessingGroup" xmlns:mc="http://schemas.openxmlformats.org/markup-compatibility/2006" xmlns:wp14="http://schemas.microsoft.com/office/word/2010/wordprocessingDrawing" xmlns:w14="http://schemas.microsoft.com/office/word/2010/wordml" mc:Ignorable="w14 wp14">
   <w:body>
     <w:p>
       <w:pPr>
-        <w:spacing w:after="0"/>
-      </w:pPr>
-      <w:r>
+        <w:pStyle w:val="Normal"/>
+        <w:spacing w:before="0" w:after="0"/>
+        <w:rPr/>
+      </w:pPr>
+      <w:r>
+        <w:rPr/>
         <w:t>Mr. Fancy Employee</w:t>
       </w:r>
     </w:p>
     <w:p>
       <w:pPr>
-        <w:spacing w:after="0"/>
-      </w:pPr>
-      <w:r>
+        <w:pStyle w:val="Normal"/>
+        <w:spacing w:before="0" w:after="0"/>
+        <w:rPr/>
+      </w:pPr>
+      <w:r>
+        <w:rPr/>
         <w:t>Big Firm Manager</w:t>
       </w:r>
     </w:p>
     <w:p>
       <w:pPr>
-        <w:spacing w:after="0"/>
-      </w:pPr>
-      <w:r>
+        <w:pStyle w:val="Normal"/>
+        <w:spacing w:before="0" w:after="0"/>
+        <w:rPr/>
+      </w:pPr>
+      <w:r>
+        <w:rPr/>
         <w:t>Nice Street 1</w:t>
-      </w:r>
-      <w:r>
-        <w:tab/>
-      </w:r>
-      <w:r>
-        <w:tab/>
-      </w:r>
-    </w:p>
-    <w:p>
-      <w:pPr>
-        <w:spacing w:after="0"/>
-      </w:pPr>
-      <w:r>
+        <w:tab/>
+        <w:tab/>
+      </w:r>
+    </w:p>
+    <w:p>
+      <w:pPr>
+        <w:pStyle w:val="Normal"/>
+        <w:spacing w:before="0" w:after="0"/>
+        <w:rPr/>
+      </w:pPr>
+      <w:r>
+        <w:rPr/>
         <w:t>1234 Best City</w:t>
-      </w:r>
-      <w:r>
-        <w:tab/>
-      </w:r>
-      <w:r>
-        <w:tab/>
-      </w:r>
-      <w:r>
-        <w:tab/>
-      </w:r>
-      <w:r>
-        <w:tab/>
-      </w:r>
-    </w:p>
-    <w:p>
-      <w:pPr>
-        <w:spacing w:after="0"/>
-      </w:pPr>
-      <w:r>
-        <w:tab/>
-      </w:r>
-      <w:r>
-        <w:tab/>
-      </w:r>
-      <w:r>
-        <w:tab/>
-      </w:r>
-      <w:r>
-        <w:tab/>
-      </w:r>
-      <w:r>
-        <w:tab/>
-      </w:r>
-      <w:r>
-        <w:tab/>
-      </w:r>
-      <w:r>
+        <w:tab/>
+        <w:tab/>
+        <w:tab/>
+        <w:tab/>
+      </w:r>
+    </w:p>
+    <w:p>
+      <w:pPr>
+        <w:pStyle w:val="Normal"/>
+        <w:spacing w:before="0" w:after="0"/>
+        <w:rPr/>
+      </w:pPr>
+      <w:r>
+        <w:rPr/>
+        <w:tab/>
+        <w:tab/>
+        <w:tab/>
+        <w:tab/>
+        <w:tab/>
+        <w:tab/>
         <w:tab/>
       </w:r>
       <w:sdt>
         <w:sdtPr>
+          <w:text/>
           <w:alias w:val="lastName"/>
-          <w:tag w:val="lastName"/>
-          <w:id w:val="-1729363392"/>
-          <w:showingPlcHdr/>
-          <w:text/>
         </w:sdtPr>
-        <w:sdtEndPr/>
         <w:sdtContent>
           <w:r>
+            <w:rPr/>
             <w:t>McFly</w:t>
           </w:r>
         </w:sdtContent>
       </w:sdt>
       <w:r>
+        <w:rPr/>
         <w:t xml:space="preserve"> </w:t>
       </w:r>
       <w:sdt>
         <w:sdtPr>
+          <w:text/>
           <w:alias w:val="firstName"/>
-          <w:tag w:val="firstName"/>
-          <w:id w:val="1276059779"/>
-          <w:showingPlcHdr/>
-          <w:text/>
         </w:sdtPr>
-        <w:sdtEndPr/>
         <w:sdtContent>
           <w:r>
+            <w:rPr/>
             <w:t>Martin</w:t>
           </w:r>
         </w:sdtContent>
@@ -113,40 +99,28 @@
     </w:p>
     <w:p>
       <w:pPr>
-        <w:spacing w:after="0"/>
-      </w:pPr>
-      <w:r>
-        <w:tab/>
-      </w:r>
-      <w:r>
-        <w:tab/>
-      </w:r>
-      <w:r>
-        <w:tab/>
-      </w:r>
-      <w:r>
-        <w:tab/>
-      </w:r>
-      <w:r>
-        <w:tab/>
-      </w:r>
-      <w:r>
-        <w:tab/>
-      </w:r>
-      <w:r>
+        <w:pStyle w:val="Normal"/>
+        <w:spacing w:before="0" w:after="0"/>
+        <w:rPr/>
+      </w:pPr>
+      <w:r>
+        <w:rPr/>
+        <w:tab/>
+        <w:tab/>
+        <w:tab/>
+        <w:tab/>
+        <w:tab/>
+        <w:tab/>
         <w:tab/>
       </w:r>
       <w:sdt>
         <w:sdtPr>
+          <w:text/>
           <w:alias w:val="address"/>
-          <w:tag w:val="address"/>
-          <w:id w:val="-1975746536"/>
-          <w:showingPlcHdr/>
-          <w:text/>
         </w:sdtPr>
-        <w:sdtEndPr/>
         <w:sdtContent>
           <w:r>
+            <w:rPr/>
             <w:t>301 Clontarf Road</w:t>
           </w:r>
         </w:sdtContent>
@@ -154,58 +128,54 @@
     </w:p>
     <w:p>
       <w:pPr>
+        <w:pStyle w:val="Normal"/>
         <w:ind w:left="4248" w:firstLine="708"/>
+        <w:rPr/>
       </w:pPr>
       <w:sdt>
         <w:sdtPr>
+          <w:text/>
           <w:alias w:val="zip"/>
-          <w:tag w:val="zip"/>
-          <w:id w:val="589591123"/>
-          <w:showingPlcHdr/>
-          <w:text/>
         </w:sdtPr>
-        <w:sdtEndPr/>
         <w:sdtContent>
           <w:r>
+            <w:rPr/>
             <w:t>3</w:t>
           </w:r>
         </w:sdtContent>
       </w:sdt>
       <w:r>
+        <w:rPr/>
         <w:t xml:space="preserve"> -</w:t>
       </w:r>
       <w:r>
+        <w:rPr/>
         <w:t xml:space="preserve"> </w:t>
       </w:r>
       <w:sdt>
         <w:sdtPr>
+          <w:text/>
           <w:alias w:val="city"/>
-          <w:tag w:val="city"/>
-          <w:id w:val="1734651263"/>
-          <w:showingPlcHdr/>
-          <w:text/>
         </w:sdtPr>
-        <w:sdtEndPr/>
         <w:sdtContent>
           <w:r>
+            <w:rPr/>
             <w:t>Dublin</w:t>
           </w:r>
         </w:sdtContent>
       </w:sdt>
       <w:r>
+        <w:rPr/>
         <w:t xml:space="preserve"> </w:t>
       </w:r>
       <w:sdt>
         <w:sdtPr>
+          <w:text/>
           <w:alias w:val="country"/>
-          <w:tag w:val="country"/>
-          <w:id w:val="-607739367"/>
-          <w:showingPlcHdr/>
-          <w:text/>
         </w:sdtPr>
-        <w:sdtEndPr/>
         <w:sdtContent>
           <w:r>
+            <w:rPr/>
             <w:t>Irland</w:t>
           </w:r>
         </w:sdtContent>
@@ -213,246 +183,255 @@
     </w:p>
     <w:p>
       <w:pPr>
+        <w:pStyle w:val="Normal"/>
         <w:ind w:left="3540" w:firstLine="708"/>
-      </w:pPr>
-    </w:p>
-    <w:p/>
-    <w:p>
-      <w:pPr>
+        <w:rPr/>
+      </w:pPr>
+      <w:r>
+        <w:rPr/>
+      </w:r>
+    </w:p>
+    <w:p>
+      <w:pPr>
+        <w:pStyle w:val="Normal"/>
+        <w:rPr/>
+      </w:pPr>
+      <w:r>
+        <w:rPr/>
+      </w:r>
+    </w:p>
+    <w:p>
+      <w:pPr>
+        <w:pStyle w:val="Normal"/>
+        <w:rPr>
+          <w:b/>
+          <w:b/>
+          <w:sz w:val="40"/>
+          <w:szCs w:val="40"/>
+        </w:rPr>
+      </w:pPr>
+      <w:r>
         <w:rPr>
           <w:b/>
           <w:sz w:val="40"/>
           <w:szCs w:val="40"/>
         </w:rPr>
-      </w:pPr>
-      <w:r>
-        <w:rPr>
-          <w:b/>
-          <w:sz w:val="40"/>
-          <w:szCs w:val="40"/>
-        </w:rPr>
-        <w:t xml:space="preserve">Order </w:t>
-      </w:r>
-      <w:r>
-        <w:rPr>
-          <w:b/>
-          <w:sz w:val="40"/>
-          <w:szCs w:val="40"/>
-        </w:rPr>
-        <w:t>Confirmation</w:t>
-      </w:r>
-    </w:p>
-    <w:p>
-      <w:r>
+        <w:t>Order Confirmation</w:t>
+      </w:r>
+    </w:p>
+    <w:p>
+      <w:pPr>
+        <w:pStyle w:val="Normal"/>
+        <w:rPr/>
+      </w:pPr>
+      <w:r>
+        <w:rPr/>
         <w:t xml:space="preserve">Dear </w:t>
       </w:r>
       <w:sdt>
         <w:sdtPr>
+          <w:text/>
           <w:alias w:val="lastName"/>
-          <w:tag w:val="lastName"/>
-          <w:id w:val="-1410073077"/>
-          <w:showingPlcHdr/>
-          <w:text/>
         </w:sdtPr>
-        <w:sdtEndPr/>
         <w:sdtContent>
           <w:r>
+            <w:rPr/>
             <w:t>McFly</w:t>
           </w:r>
         </w:sdtContent>
       </w:sdt>
       <w:r>
+        <w:rPr/>
         <w:t xml:space="preserve"> </w:t>
       </w:r>
       <w:sdt>
         <w:sdtPr>
+          <w:text/>
           <w:alias w:val="firstName"/>
-          <w:tag w:val="firstName"/>
-          <w:id w:val="2003001816"/>
-          <w:showingPlcHdr/>
-          <w:text/>
         </w:sdtPr>
-        <w:sdtEndPr/>
         <w:sdtContent>
           <w:r>
+            <w:rPr/>
             <w:t>Martin</w:t>
           </w:r>
         </w:sdtContent>
       </w:sdt>
       <w:r>
+        <w:rPr/>
         <w:t>,</w:t>
       </w:r>
     </w:p>
     <w:p>
-      <w:r>
-        <w:t>We confirm to having received y</w:t>
-      </w:r>
-      <w:r>
-        <w:t xml:space="preserve">our order (ID: </w:t>
+      <w:pPr>
+        <w:pStyle w:val="Normal"/>
+        <w:rPr/>
+      </w:pPr>
+      <w:r>
+        <w:rPr/>
+        <w:t>We confirm to having received your order (</w:t>
+      </w:r>
+      <w:r>
+        <w:rPr/>
+        <w:t xml:space="preserve">Vote </w:t>
+      </w:r>
+      <w:r>
+        <w:rPr/>
+        <w:t xml:space="preserve">ID: </w:t>
       </w:r>
       <w:sdt>
         <w:sdtPr>
+          <w:text/>
           <w:alias w:val="orderId"/>
-          <w:tag w:val="orderId"/>
-          <w:id w:val="867575484"/>
-          <w:showingPlcHdr/>
-          <w:text/>
         </w:sdtPr>
-        <w:sdtEndPr/>
         <w:sdtContent>
           <w:r>
-            <w:t>0</w:t>
+            <w:rPr/>
+            <w:t>${name}</w:t>
           </w:r>
         </w:sdtContent>
       </w:sdt>
       <w:r>
+        <w:rPr/>
         <w:t>)</w:t>
       </w:r>
       <w:r>
-        <w:t xml:space="preserve"> on</w:t>
-      </w:r>
-      <w:r>
-        <w:t xml:space="preserve"> </w:t>
-      </w:r>
-      <w:r>
-        <w:t xml:space="preserve">the </w:t>
+        <w:rPr/>
+        <w:t xml:space="preserve"> on the </w:t>
       </w:r>
       <w:sdt>
         <w:sdtPr>
+          <w:text/>
           <w:alias w:val="orderDate"/>
-          <w:tag w:val="orderDate"/>
-          <w:id w:val="1495758913"/>
-          <w:showingPlcHdr/>
-          <w:text/>
         </w:sdtPr>
-        <w:sdtEndPr/>
         <w:sdtContent>
           <w:r>
+            <w:rPr/>
             <w:t>23.08.2014 18:23</w:t>
           </w:r>
         </w:sdtContent>
       </w:sdt>
       <w:r>
+        <w:rPr/>
         <w:t>. Your payment amounts to</w:t>
       </w:r>
       <w:r>
-        <w:t xml:space="preserve"> </w:t>
-      </w:r>
-      <w:r>
-        <w:t>£</w:t>
+        <w:rPr/>
+        <w:t xml:space="preserve"> £</w:t>
       </w:r>
       <w:sdt>
         <w:sdtPr>
+          <w:text/>
           <w:alias w:val="amount"/>
-          <w:tag w:val="amount"/>
-          <w:id w:val="-1872672988"/>
-          <w:showingPlcHdr/>
-          <w:text/>
         </w:sdtPr>
-        <w:sdtEndPr/>
         <w:sdtContent>
           <w:r>
+            <w:rPr/>
             <w:t>300.0</w:t>
           </w:r>
         </w:sdtContent>
       </w:sdt>
-      <w:r>
-        <w:t>.</w:t>
-      </w:r>
       <w:bookmarkStart w:id="0" w:name="_GoBack"/>
       <w:bookmarkEnd w:id="0"/>
-    </w:p>
-    <w:p/>
-    <w:p/>
-    <w:p/>
-    <w:p>
-      <w:r>
-        <w:t>Best regards</w:t>
-      </w:r>
-      <w:r>
-        <w:t>,</w:t>
-      </w:r>
-    </w:p>
-    <w:p/>
-    <w:p/>
-    <w:p>
-      <w:pPr>
-        <w:spacing w:after="0"/>
-      </w:pPr>
-      <w:r>
+      <w:r>
+        <w:rPr/>
+        <w:t>.</w:t>
+      </w:r>
+    </w:p>
+    <w:p>
+      <w:pPr>
+        <w:pStyle w:val="Normal"/>
+        <w:rPr/>
+      </w:pPr>
+      <w:r>
+        <w:rPr/>
+      </w:r>
+    </w:p>
+    <w:p>
+      <w:pPr>
+        <w:pStyle w:val="Normal"/>
+        <w:rPr/>
+      </w:pPr>
+      <w:r>
+        <w:rPr/>
+      </w:r>
+    </w:p>
+    <w:p>
+      <w:pPr>
+        <w:pStyle w:val="Normal"/>
+        <w:rPr/>
+      </w:pPr>
+      <w:r>
+        <w:rPr/>
+      </w:r>
+    </w:p>
+    <w:p>
+      <w:pPr>
+        <w:pStyle w:val="Normal"/>
+        <w:rPr/>
+      </w:pPr>
+      <w:r>
+        <w:rPr/>
+        <w:t>Best regards,</w:t>
+      </w:r>
+    </w:p>
+    <w:p>
+      <w:pPr>
+        <w:pStyle w:val="Normal"/>
+        <w:rPr/>
+      </w:pPr>
+      <w:r>
+        <w:rPr/>
+      </w:r>
+    </w:p>
+    <w:p>
+      <w:pPr>
+        <w:pStyle w:val="Normal"/>
+        <w:rPr/>
+      </w:pPr>
+      <w:r>
+        <w:rPr/>
+      </w:r>
+    </w:p>
+    <w:p>
+      <w:pPr>
+        <w:pStyle w:val="Normal"/>
+        <w:spacing w:before="0" w:after="0"/>
+        <w:rPr/>
+      </w:pPr>
+      <w:r>
+        <w:rPr/>
         <w:t>Fancy Employee</w:t>
       </w:r>
     </w:p>
     <w:p>
-      <w:r>
+      <w:pPr>
+        <w:pStyle w:val="Normal"/>
+        <w:rPr/>
+      </w:pPr>
+      <w:r>
+        <w:rPr/>
         <w:t>Big Firm Manager</w:t>
       </w:r>
     </w:p>
     <w:sectPr>
-      <w:pgSz w:w="11907" w:h="16839" w:code="9"/>
-      <w:pgMar w:top="1440" w:right="1440" w:bottom="1440" w:left="1440" w:header="720" w:footer="720" w:gutter="0"/>
-      <w:cols w:space="720"/>
+      <w:type w:val="nextPage"/>
+      <w:pgSz w:w="11906" w:h="16838"/>
+      <w:pgMar w:left="1440" w:right="1440" w:header="0" w:top="1440" w:footer="0" w:bottom="1440" w:gutter="0"/>
+      <w:pgNumType w:fmt="decimal"/>
+      <w:formProt w:val="false"/>
+      <w:textDirection w:val="lrTb"/>
+      <w:docGrid w:type="default" w:linePitch="240" w:charSpace="4294965247"/>
     </w:sectPr>
   </w:body>
 </w:document>
 </file>
 
-<file path=word/endnotes.xml><?xml version="1.0" encoding="utf-8"?>
-<w:endnotes xmlns:wpc="http://schemas.microsoft.com/office/word/2010/wordprocessingCanvas" xmlns:mc="http://schemas.openxmlformats.org/markup-compatibility/2006" xmlns:o="urn:schemas-microsoft-com:office:office" xmlns:r="http://schemas.openxmlformats.org/officeDocument/2006/relationships" xmlns:m="http://schemas.openxmlformats.org/officeDocument/2006/math" xmlns:v="urn:schemas-microsoft-com:vml" xmlns:wp14="http://schemas.microsoft.com/office/word/2010/wordprocessingDrawing" xmlns:wp="http://schemas.openxmlformats.org/drawingml/2006/wordprocessingDrawing" xmlns:w10="urn:schemas-microsoft-com:office:word" xmlns:w="http://schemas.openxmlformats.org/wordprocessingml/2006/main" xmlns:w14="http://schemas.microsoft.com/office/word/2010/wordml" xmlns:w15="http://schemas.microsoft.com/office/word/2012/wordml" xmlns:wpg="http://schemas.microsoft.com/office/word/2010/wordprocessingGroup" xmlns:wpi="http://schemas.microsoft.com/office/word/2010/wordprocessingInk" xmlns:wne="http://schemas.microsoft.com/office/word/2006/wordml" xmlns:wps="http://schemas.microsoft.com/office/word/2010/wordprocessingShape" mc:Ignorable="w14 w15 wp14">
-  <w:endnote w:type="separator" w:id="-1">
-    <w:p>
-      <w:pPr>
-        <w:spacing w:after="0" w:line="240" w:lineRule="auto"/>
-      </w:pPr>
-      <w:r>
-        <w:separator/>
-      </w:r>
-    </w:p>
-  </w:endnote>
-  <w:endnote w:type="continuationSeparator" w:id="0">
-    <w:p>
-      <w:pPr>
-        <w:spacing w:after="0" w:line="240" w:lineRule="auto"/>
-      </w:pPr>
-      <w:r>
-        <w:continuationSeparator/>
-      </w:r>
-    </w:p>
-  </w:endnote>
-</w:endnotes>
-</file>
-
-<file path=word/footnotes.xml><?xml version="1.0" encoding="utf-8"?>
-<w:footnotes xmlns:wpc="http://schemas.microsoft.com/office/word/2010/wordprocessingCanvas" xmlns:mc="http://schemas.openxmlformats.org/markup-compatibility/2006" xmlns:o="urn:schemas-microsoft-com:office:office" xmlns:r="http://schemas.openxmlformats.org/officeDocument/2006/relationships" xmlns:m="http://schemas.openxmlformats.org/officeDocument/2006/math" xmlns:v="urn:schemas-microsoft-com:vml" xmlns:wp14="http://schemas.microsoft.com/office/word/2010/wordprocessingDrawing" xmlns:wp="http://schemas.openxmlformats.org/drawingml/2006/wordprocessingDrawing" xmlns:w10="urn:schemas-microsoft-com:office:word" xmlns:w="http://schemas.openxmlformats.org/wordprocessingml/2006/main" xmlns:w14="http://schemas.microsoft.com/office/word/2010/wordml" xmlns:w15="http://schemas.microsoft.com/office/word/2012/wordml" xmlns:wpg="http://schemas.microsoft.com/office/word/2010/wordprocessingGroup" xmlns:wpi="http://schemas.microsoft.com/office/word/2010/wordprocessingInk" xmlns:wne="http://schemas.microsoft.com/office/word/2006/wordml" xmlns:wps="http://schemas.microsoft.com/office/word/2010/wordprocessingShape" mc:Ignorable="w14 w15 wp14">
-  <w:footnote w:type="separator" w:id="-1">
-    <w:p>
-      <w:pPr>
-        <w:spacing w:after="0" w:line="240" w:lineRule="auto"/>
-      </w:pPr>
-      <w:r>
-        <w:separator/>
-      </w:r>
-    </w:p>
-  </w:footnote>
-  <w:footnote w:type="continuationSeparator" w:id="0">
-    <w:p>
-      <w:pPr>
-        <w:spacing w:after="0" w:line="240" w:lineRule="auto"/>
-      </w:pPr>
-      <w:r>
-        <w:continuationSeparator/>
-      </w:r>
-    </w:p>
-  </w:footnote>
-</w:footnotes>
-</file>
-
 <file path=word/styles.xml><?xml version="1.0" encoding="utf-8"?>
-<w:styles xmlns:mc="http://schemas.openxmlformats.org/markup-compatibility/2006" xmlns:r="http://schemas.openxmlformats.org/officeDocument/2006/relationships" xmlns:w="http://schemas.openxmlformats.org/wordprocessingml/2006/main" xmlns:w14="http://schemas.microsoft.com/office/word/2010/wordml" xmlns:w15="http://schemas.microsoft.com/office/word/2012/wordml" mc:Ignorable="w14 w15">
+<w:styles xmlns:w="http://schemas.openxmlformats.org/wordprocessingml/2006/main" xmlns:w14="http://schemas.microsoft.com/office/word/2010/wordml" xmlns:mc="http://schemas.openxmlformats.org/markup-compatibility/2006" mc:Ignorable="w14">
   <w:docDefaults>
     <w:rPrDefault>
       <w:rPr>
-        <w:rFonts w:asciiTheme="minorHAnsi" w:eastAsiaTheme="minorHAnsi" w:hAnsiTheme="minorHAnsi" w:cstheme="minorBidi"/>
+        <w:rFonts w:ascii="Calibri" w:hAnsi="Calibri" w:eastAsia="Calibri" w:cs="" w:asciiTheme="minorHAnsi" w:cstheme="minorBidi" w:eastAsiaTheme="minorHAnsi" w:hAnsiTheme="minorHAnsi"/>
         <w:sz w:val="22"/>
         <w:szCs w:val="22"/>
         <w:lang w:val="en-US" w:eastAsia="en-US" w:bidi="ar-SA"/>
@@ -460,16 +439,16 @@
     </w:rPrDefault>
     <w:pPrDefault>
       <w:pPr>
-        <w:spacing w:after="200" w:line="276" w:lineRule="auto"/>
+        <w:spacing w:lineRule="auto" w:line="276"/>
       </w:pPr>
     </w:pPrDefault>
   </w:docDefaults>
   <w:latentStyles w:defLockedState="0" w:defUIPriority="99" w:defSemiHidden="0" w:defUnhideWhenUsed="0" w:defQFormat="0" w:count="371">
     <w:lsdException w:name="Normal" w:uiPriority="0" w:qFormat="1"/>
     <w:lsdException w:name="heading 1" w:uiPriority="9" w:qFormat="1"/>
-    <w:lsdException w:name="heading 2" w:semiHidden="1" w:uiPriority="9" w:unhideWhenUsed="1" w:qFormat="1"/>
-    <w:lsdException w:name="heading 3" w:semiHidden="1" w:uiPriority="9" w:unhideWhenUsed="1" w:qFormat="1"/>
-    <w:lsdException w:name="heading 4" w:semiHidden="1" w:uiPriority="9" w:unhideWhenUsed="1" w:qFormat="1"/>
+    <w:lsdException w:name="heading 2" w:uiPriority="9" w:semiHidden="1" w:unhideWhenUsed="1" w:qFormat="1"/>
+    <w:lsdException w:name="heading 3" w:uiPriority="9" w:semiHidden="1" w:unhideWhenUsed="1" w:qFormat="1"/>
+    <w:lsdException w:name="heading 4" w:uiPriority="9" w:semiHidden="1" w:unhideWhenUsed="1" w:qFormat="1"/>
     <w:lsdException w:name="heading 5" w:semiHidden="1" w:unhideWhenUsed="1"/>
     <w:lsdException w:name="heading 6" w:semiHidden="1" w:unhideWhenUsed="1"/>
     <w:lsdException w:name="heading 7" w:semiHidden="1" w:unhideWhenUsed="1"/>
@@ -530,7 +509,7 @@
     <w:lsdException w:name="Title" w:uiPriority="10" w:qFormat="1"/>
     <w:lsdException w:name="Closing" w:semiHidden="1" w:unhideWhenUsed="1"/>
     <w:lsdException w:name="Signature" w:semiHidden="1" w:unhideWhenUsed="1"/>
-    <w:lsdException w:name="Default Paragraph Font" w:semiHidden="1" w:uiPriority="1" w:unhideWhenUsed="1"/>
+    <w:lsdException w:name="Default Paragraph Font" w:uiPriority="1" w:semiHidden="1" w:unhideWhenUsed="1"/>
     <w:lsdException w:name="Body Text" w:semiHidden="1" w:unhideWhenUsed="1"/>
     <w:lsdException w:name="Body Text Indent" w:semiHidden="1" w:unhideWhenUsed="1"/>
     <w:lsdException w:name="List Continue" w:semiHidden="1" w:unhideWhenUsed="1"/>
@@ -828,51 +807,64 @@
     <w:lsdException w:name="List Table 6 Colorful Accent 6" w:uiPriority="51"/>
     <w:lsdException w:name="List Table 7 Colorful Accent 6" w:uiPriority="52"/>
   </w:latentStyles>
-  <w:style w:type="paragraph" w:default="1" w:styleId="Normal">
+  <w:style w:type="paragraph" w:styleId="Normal" w:default="1">
     <w:name w:val="Normal"/>
     <w:qFormat/>
-    <w:rsid w:val="004A3277"/>
+    <w:rsid w:val="004a3277"/>
+    <w:pPr>
+      <w:widowControl/>
+      <w:bidi w:val="0"/>
+      <w:spacing w:lineRule="auto" w:line="276" w:before="0" w:after="200"/>
+      <w:jc w:val="left"/>
+    </w:pPr>
+    <w:rPr>
+      <w:rFonts w:ascii="Calibri" w:hAnsi="Calibri" w:eastAsia="Calibri" w:cs="" w:asciiTheme="minorHAnsi" w:cstheme="minorBidi" w:eastAsiaTheme="minorHAnsi" w:hAnsiTheme="minorHAnsi"/>
+      <w:color w:val="auto"/>
+      <w:sz w:val="22"/>
+      <w:szCs w:val="22"/>
+      <w:lang w:val="en-US" w:eastAsia="en-US" w:bidi="ar-SA"/>
+    </w:rPr>
   </w:style>
   <w:style w:type="paragraph" w:styleId="Heading1">
-    <w:name w:val="heading 1"/>
+    <w:name w:val="Heading 1"/>
     <w:basedOn w:val="Normal"/>
     <w:next w:val="Normal"/>
     <w:link w:val="Heading1Char"/>
     <w:uiPriority w:val="9"/>
     <w:qFormat/>
-    <w:rsid w:val="00841CD9"/>
+    <w:rsid w:val="00841cd9"/>
     <w:pPr>
       <w:keepNext/>
       <w:keepLines/>
-      <w:spacing w:before="480"/>
+      <w:spacing w:before="480" w:after="200"/>
       <w:outlineLvl w:val="0"/>
     </w:pPr>
     <w:rPr>
-      <w:rFonts w:asciiTheme="majorHAnsi" w:eastAsiaTheme="majorEastAsia" w:hAnsiTheme="majorHAnsi" w:cstheme="majorBidi"/>
+      <w:rFonts w:ascii="Calibri Light" w:hAnsi="Calibri Light" w:eastAsia="" w:cs="" w:asciiTheme="majorHAnsi" w:cstheme="majorBidi" w:eastAsiaTheme="majorEastAsia" w:hAnsiTheme="majorHAnsi"/>
       <w:b/>
       <w:bCs/>
-      <w:color w:val="2E74B5" w:themeColor="accent1" w:themeShade="BF"/>
+      <w:color w:val="2E74B5" w:themeColor="accent1" w:themeShade="bf"/>
       <w:sz w:val="28"/>
       <w:szCs w:val="28"/>
     </w:rPr>
   </w:style>
   <w:style w:type="paragraph" w:styleId="Heading2">
-    <w:name w:val="heading 2"/>
+    <w:name w:val="Heading 2"/>
     <w:basedOn w:val="Normal"/>
     <w:next w:val="Normal"/>
     <w:link w:val="Heading2Char"/>
     <w:uiPriority w:val="9"/>
     <w:unhideWhenUsed/>
     <w:qFormat/>
-    <w:rsid w:val="00841CD9"/>
+    <w:rsid w:val="00841cd9"/>
     <w:pPr>
       <w:keepNext/>
       <w:keepLines/>
-      <w:spacing w:before="200"/>
+      <w:spacing w:before="200" w:after="200"/>
       <w:outlineLvl w:val="1"/>
     </w:pPr>
     <w:rPr>
-      <w:rFonts w:asciiTheme="majorHAnsi" w:eastAsiaTheme="majorEastAsia" w:hAnsiTheme="majorHAnsi" w:cstheme="majorBidi"/>
+      <w:rFonts w:ascii="Calibri Light" w:hAnsi="Calibri Light" w:eastAsia="" w:cs="" w:asciiTheme="majorHAnsi" w:cstheme="majorBidi" w:eastAsiaTheme="majorEastAsia" w:hAnsiTheme="majorHAnsi"/>
       <w:b/>
       <w:bCs/>
       <w:color w:val="5B9BD5" w:themeColor="accent1"/>
@@ -881,44 +873,44 @@
     </w:rPr>
   </w:style>
   <w:style w:type="paragraph" w:styleId="Heading3">
-    <w:name w:val="heading 3"/>
+    <w:name w:val="Heading 3"/>
     <w:basedOn w:val="Normal"/>
     <w:next w:val="Normal"/>
     <w:link w:val="Heading3Char"/>
     <w:uiPriority w:val="9"/>
     <w:unhideWhenUsed/>
     <w:qFormat/>
-    <w:rsid w:val="00841CD9"/>
+    <w:rsid w:val="00841cd9"/>
     <w:pPr>
       <w:keepNext/>
       <w:keepLines/>
-      <w:spacing w:before="200"/>
+      <w:spacing w:before="200" w:after="200"/>
       <w:outlineLvl w:val="2"/>
     </w:pPr>
     <w:rPr>
-      <w:rFonts w:asciiTheme="majorHAnsi" w:eastAsiaTheme="majorEastAsia" w:hAnsiTheme="majorHAnsi" w:cstheme="majorBidi"/>
+      <w:rFonts w:ascii="Calibri Light" w:hAnsi="Calibri Light" w:eastAsia="" w:cs="" w:asciiTheme="majorHAnsi" w:cstheme="majorBidi" w:eastAsiaTheme="majorEastAsia" w:hAnsiTheme="majorHAnsi"/>
       <w:b/>
       <w:bCs/>
       <w:color w:val="5B9BD5" w:themeColor="accent1"/>
     </w:rPr>
   </w:style>
   <w:style w:type="paragraph" w:styleId="Heading4">
-    <w:name w:val="heading 4"/>
+    <w:name w:val="Heading 4"/>
     <w:basedOn w:val="Normal"/>
     <w:next w:val="Normal"/>
     <w:link w:val="Heading4Char"/>
     <w:uiPriority w:val="9"/>
     <w:unhideWhenUsed/>
     <w:qFormat/>
-    <w:rsid w:val="00841CD9"/>
+    <w:rsid w:val="00841cd9"/>
     <w:pPr>
       <w:keepNext/>
       <w:keepLines/>
-      <w:spacing w:before="200"/>
+      <w:spacing w:before="200" w:after="200"/>
       <w:outlineLvl w:val="3"/>
     </w:pPr>
     <w:rPr>
-      <w:rFonts w:asciiTheme="majorHAnsi" w:eastAsiaTheme="majorEastAsia" w:hAnsiTheme="majorHAnsi" w:cstheme="majorBidi"/>
+      <w:rFonts w:ascii="Calibri Light" w:hAnsi="Calibri Light" w:eastAsia="" w:cs="" w:asciiTheme="majorHAnsi" w:cstheme="majorBidi" w:eastAsiaTheme="majorEastAsia" w:hAnsiTheme="majorHAnsi"/>
       <w:b/>
       <w:bCs/>
       <w:i/>
@@ -926,9 +918,315 @@
       <w:color w:val="5B9BD5" w:themeColor="accent1"/>
     </w:rPr>
   </w:style>
-  <w:style w:type="character" w:default="1" w:styleId="DefaultParagraphFont">
+  <w:style w:type="character" w:styleId="DefaultParagraphFont" w:default="1">
     <w:name w:val="Default Paragraph Font"/>
     <w:uiPriority w:val="1"/>
+    <w:semiHidden/>
+    <w:unhideWhenUsed/>
+    <w:qFormat/>
+    <w:rPr/>
+  </w:style>
+  <w:style w:type="character" w:styleId="HeaderChar" w:customStyle="1">
+    <w:name w:val="Header Char"/>
+    <w:basedOn w:val="DefaultParagraphFont"/>
+    <w:link w:val="Header"/>
+    <w:uiPriority w:val="99"/>
+    <w:qFormat/>
+    <w:rsid w:val="00841cd9"/>
+    <w:rPr/>
+  </w:style>
+  <w:style w:type="character" w:styleId="Heading1Char" w:customStyle="1">
+    <w:name w:val="Heading 1 Char"/>
+    <w:basedOn w:val="DefaultParagraphFont"/>
+    <w:link w:val="Heading1"/>
+    <w:uiPriority w:val="9"/>
+    <w:qFormat/>
+    <w:rsid w:val="00841cd9"/>
+    <w:rPr>
+      <w:rFonts w:ascii="Calibri Light" w:hAnsi="Calibri Light" w:eastAsia="" w:cs="" w:asciiTheme="majorHAnsi" w:cstheme="majorBidi" w:eastAsiaTheme="majorEastAsia" w:hAnsiTheme="majorHAnsi"/>
+      <w:b/>
+      <w:bCs/>
+      <w:color w:val="2E74B5" w:themeColor="accent1" w:themeShade="bf"/>
+      <w:sz w:val="28"/>
+      <w:szCs w:val="28"/>
+    </w:rPr>
+  </w:style>
+  <w:style w:type="character" w:styleId="Heading2Char" w:customStyle="1">
+    <w:name w:val="Heading 2 Char"/>
+    <w:basedOn w:val="DefaultParagraphFont"/>
+    <w:link w:val="Heading2"/>
+    <w:uiPriority w:val="9"/>
+    <w:qFormat/>
+    <w:rsid w:val="00841cd9"/>
+    <w:rPr>
+      <w:rFonts w:ascii="Calibri Light" w:hAnsi="Calibri Light" w:eastAsia="" w:cs="" w:asciiTheme="majorHAnsi" w:cstheme="majorBidi" w:eastAsiaTheme="majorEastAsia" w:hAnsiTheme="majorHAnsi"/>
+      <w:b/>
+      <w:bCs/>
+      <w:color w:val="5B9BD5" w:themeColor="accent1"/>
+      <w:sz w:val="26"/>
+      <w:szCs w:val="26"/>
+    </w:rPr>
+  </w:style>
+  <w:style w:type="character" w:styleId="Heading3Char" w:customStyle="1">
+    <w:name w:val="Heading 3 Char"/>
+    <w:basedOn w:val="DefaultParagraphFont"/>
+    <w:link w:val="Heading3"/>
+    <w:uiPriority w:val="9"/>
+    <w:qFormat/>
+    <w:rsid w:val="00841cd9"/>
+    <w:rPr>
+      <w:rFonts w:ascii="Calibri Light" w:hAnsi="Calibri Light" w:eastAsia="" w:cs="" w:asciiTheme="majorHAnsi" w:cstheme="majorBidi" w:eastAsiaTheme="majorEastAsia" w:hAnsiTheme="majorHAnsi"/>
+      <w:b/>
+      <w:bCs/>
+      <w:color w:val="5B9BD5" w:themeColor="accent1"/>
+    </w:rPr>
+  </w:style>
+  <w:style w:type="character" w:styleId="Heading4Char" w:customStyle="1">
+    <w:name w:val="Heading 4 Char"/>
+    <w:basedOn w:val="DefaultParagraphFont"/>
+    <w:link w:val="Heading4"/>
+    <w:uiPriority w:val="9"/>
+    <w:qFormat/>
+    <w:rsid w:val="00841cd9"/>
+    <w:rPr>
+      <w:rFonts w:ascii="Calibri Light" w:hAnsi="Calibri Light" w:eastAsia="" w:cs="" w:asciiTheme="majorHAnsi" w:cstheme="majorBidi" w:eastAsiaTheme="majorEastAsia" w:hAnsiTheme="majorHAnsi"/>
+      <w:b/>
+      <w:bCs/>
+      <w:i/>
+      <w:iCs/>
+      <w:color w:val="5B9BD5" w:themeColor="accent1"/>
+    </w:rPr>
+  </w:style>
+  <w:style w:type="character" w:styleId="SubtitleChar" w:customStyle="1">
+    <w:name w:val="Subtitle Char"/>
+    <w:basedOn w:val="DefaultParagraphFont"/>
+    <w:link w:val="Subtitle"/>
+    <w:uiPriority w:val="11"/>
+    <w:qFormat/>
+    <w:rsid w:val="00841cd9"/>
+    <w:rPr>
+      <w:rFonts w:ascii="Calibri Light" w:hAnsi="Calibri Light" w:eastAsia="" w:cs="" w:asciiTheme="majorHAnsi" w:cstheme="majorBidi" w:eastAsiaTheme="majorEastAsia" w:hAnsiTheme="majorHAnsi"/>
+      <w:i/>
+      <w:iCs/>
+      <w:color w:val="5B9BD5" w:themeColor="accent1"/>
+      <w:spacing w:val="15"/>
+      <w:sz w:val="24"/>
+      <w:szCs w:val="24"/>
+    </w:rPr>
+  </w:style>
+  <w:style w:type="character" w:styleId="TitleChar" w:customStyle="1">
+    <w:name w:val="Title Char"/>
+    <w:basedOn w:val="DefaultParagraphFont"/>
+    <w:link w:val="Title"/>
+    <w:uiPriority w:val="10"/>
+    <w:qFormat/>
+    <w:rsid w:val="00841cd9"/>
+    <w:rPr>
+      <w:rFonts w:ascii="Calibri Light" w:hAnsi="Calibri Light" w:eastAsia="" w:cs="" w:asciiTheme="majorHAnsi" w:cstheme="majorBidi" w:eastAsiaTheme="majorEastAsia" w:hAnsiTheme="majorHAnsi"/>
+      <w:color w:val="323E4F" w:themeColor="text2" w:themeShade="bf"/>
+      <w:spacing w:val="5"/>
+      <w:sz w:val="52"/>
+      <w:szCs w:val="52"/>
+    </w:rPr>
+  </w:style>
+  <w:style w:type="character" w:styleId="Emphasis">
+    <w:name w:val="Emphasis"/>
+    <w:basedOn w:val="DefaultParagraphFont"/>
+    <w:uiPriority w:val="20"/>
+    <w:qFormat/>
+    <w:rsid w:val="00d1197d"/>
+    <w:rPr>
+      <w:i/>
+      <w:iCs/>
+    </w:rPr>
+  </w:style>
+  <w:style w:type="character" w:styleId="InternetLink">
+    <w:name w:val="Internet Link"/>
+    <w:basedOn w:val="DefaultParagraphFont"/>
+    <w:uiPriority w:val="99"/>
+    <w:unhideWhenUsed/>
+    <w:rPr>
+      <w:color w:val="0563C1" w:themeColor="hyperlink"/>
+      <w:u w:val="single"/>
+    </w:rPr>
+  </w:style>
+  <w:style w:type="character" w:styleId="FooterChar" w:customStyle="1">
+    <w:name w:val="Footer Char"/>
+    <w:basedOn w:val="DefaultParagraphFont"/>
+    <w:link w:val="Footer"/>
+    <w:uiPriority w:val="99"/>
+    <w:qFormat/>
+    <w:rsid w:val="0008088f"/>
+    <w:rPr/>
+  </w:style>
+  <w:style w:type="paragraph" w:styleId="Heading">
+    <w:name w:val="Heading"/>
+    <w:basedOn w:val="Normal"/>
+    <w:next w:val="TextBody"/>
+    <w:qFormat/>
+    <w:pPr>
+      <w:keepNext/>
+      <w:spacing w:before="240" w:after="120"/>
+    </w:pPr>
+    <w:rPr>
+      <w:rFonts w:ascii="Liberation Sans" w:hAnsi="Liberation Sans" w:eastAsia="Microsoft YaHei" w:cs="Lucida Sans"/>
+      <w:sz w:val="28"/>
+      <w:szCs w:val="28"/>
+    </w:rPr>
+  </w:style>
+  <w:style w:type="paragraph" w:styleId="TextBody">
+    <w:name w:val="Text Body"/>
+    <w:basedOn w:val="Normal"/>
+    <w:pPr>
+      <w:spacing w:lineRule="auto" w:line="288" w:before="0" w:after="140"/>
+    </w:pPr>
+    <w:rPr/>
+  </w:style>
+  <w:style w:type="paragraph" w:styleId="List">
+    <w:name w:val="List"/>
+    <w:basedOn w:val="TextBody"/>
+    <w:pPr/>
+    <w:rPr>
+      <w:rFonts w:cs="Lucida Sans"/>
+    </w:rPr>
+  </w:style>
+  <w:style w:type="paragraph" w:styleId="Caption">
+    <w:name w:val="Caption"/>
+    <w:basedOn w:val="Normal"/>
+    <w:qFormat/>
+    <w:pPr>
+      <w:suppressLineNumbers/>
+      <w:spacing w:before="120" w:after="120"/>
+    </w:pPr>
+    <w:rPr>
+      <w:rFonts w:cs="Lucida Sans"/>
+      <w:i/>
+      <w:iCs/>
+      <w:sz w:val="24"/>
+      <w:szCs w:val="24"/>
+    </w:rPr>
+  </w:style>
+  <w:style w:type="paragraph" w:styleId="Index">
+    <w:name w:val="Index"/>
+    <w:basedOn w:val="Normal"/>
+    <w:qFormat/>
+    <w:pPr>
+      <w:suppressLineNumbers/>
+    </w:pPr>
+    <w:rPr>
+      <w:rFonts w:cs="Lucida Sans"/>
+    </w:rPr>
+  </w:style>
+  <w:style w:type="paragraph" w:styleId="Header">
+    <w:name w:val="Header"/>
+    <w:basedOn w:val="Normal"/>
+    <w:link w:val="HeaderChar"/>
+    <w:uiPriority w:val="99"/>
+    <w:unhideWhenUsed/>
+    <w:rsid w:val="00841cd9"/>
+    <w:pPr>
+      <w:tabs>
+        <w:tab w:val="center" w:pos="4680" w:leader="none"/>
+        <w:tab w:val="right" w:pos="9360" w:leader="none"/>
+      </w:tabs>
+    </w:pPr>
+    <w:rPr/>
+  </w:style>
+  <w:style w:type="paragraph" w:styleId="NormalIndent">
+    <w:name w:val="Normal Indent"/>
+    <w:basedOn w:val="Normal"/>
+    <w:uiPriority w:val="99"/>
+    <w:unhideWhenUsed/>
+    <w:qFormat/>
+    <w:rsid w:val="00841cd9"/>
+    <w:pPr>
+      <w:ind w:left="720" w:hanging="0"/>
+    </w:pPr>
+    <w:rPr/>
+  </w:style>
+  <w:style w:type="paragraph" w:styleId="Subtitle">
+    <w:name w:val="Subtitle"/>
+    <w:basedOn w:val="Normal"/>
+    <w:next w:val="Normal"/>
+    <w:link w:val="SubtitleChar"/>
+    <w:uiPriority w:val="11"/>
+    <w:qFormat/>
+    <w:rsid w:val="00841cd9"/>
+    <w:pPr>
+      <w:ind w:left="86" w:hanging="0"/>
+    </w:pPr>
+    <w:rPr>
+      <w:rFonts w:ascii="Calibri Light" w:hAnsi="Calibri Light" w:eastAsia="" w:cs="" w:asciiTheme="majorHAnsi" w:cstheme="majorBidi" w:eastAsiaTheme="majorEastAsia" w:hAnsiTheme="majorHAnsi"/>
+      <w:i/>
+      <w:iCs/>
+      <w:color w:val="5B9BD5" w:themeColor="accent1"/>
+      <w:spacing w:val="15"/>
+      <w:sz w:val="24"/>
+      <w:szCs w:val="24"/>
+    </w:rPr>
+  </w:style>
+  <w:style w:type="paragraph" w:styleId="Title">
+    <w:name w:val="Title"/>
+    <w:basedOn w:val="Normal"/>
+    <w:next w:val="Normal"/>
+    <w:link w:val="TitleChar"/>
+    <w:uiPriority w:val="10"/>
+    <w:qFormat/>
+    <w:rsid w:val="00841cd9"/>
+    <w:pPr>
+      <w:pBdr>
+        <w:bottom w:val="single" w:sz="8" w:space="4" w:color="5B9BD5"/>
+      </w:pBdr>
+      <w:spacing w:before="0" w:after="300"/>
+      <w:contextualSpacing/>
+    </w:pPr>
+    <w:rPr>
+      <w:rFonts w:ascii="Calibri Light" w:hAnsi="Calibri Light" w:eastAsia="" w:cs="" w:asciiTheme="majorHAnsi" w:cstheme="majorBidi" w:eastAsiaTheme="majorEastAsia" w:hAnsiTheme="majorHAnsi"/>
+      <w:color w:val="323E4F" w:themeColor="text2" w:themeShade="bf"/>
+      <w:spacing w:val="5"/>
+      <w:sz w:val="52"/>
+      <w:szCs w:val="52"/>
+    </w:rPr>
+  </w:style>
+  <w:style w:type="paragraph" w:styleId="Caption1">
+    <w:name w:val="caption"/>
+    <w:basedOn w:val="Normal"/>
+    <w:next w:val="Normal"/>
+    <w:uiPriority w:val="35"/>
+    <w:semiHidden/>
+    <w:unhideWhenUsed/>
+    <w:qFormat/>
+    <w:rsid w:val="007109c0"/>
+    <w:pPr>
+      <w:spacing w:lineRule="auto" w:line="240"/>
+    </w:pPr>
+    <w:rPr>
+      <w:b/>
+      <w:bCs/>
+      <w:color w:val="5B9BD5" w:themeColor="accent1"/>
+      <w:sz w:val="18"/>
+      <w:szCs w:val="18"/>
+    </w:rPr>
+  </w:style>
+  <w:style w:type="paragraph" w:styleId="Footer">
+    <w:name w:val="Footer"/>
+    <w:basedOn w:val="Normal"/>
+    <w:link w:val="FooterChar"/>
+    <w:uiPriority w:val="99"/>
+    <w:unhideWhenUsed/>
+    <w:rsid w:val="0008088f"/>
+    <w:pPr>
+      <w:tabs>
+        <w:tab w:val="center" w:pos="4536" w:leader="none"/>
+        <w:tab w:val="right" w:pos="9072" w:leader="none"/>
+      </w:tabs>
+      <w:spacing w:lineRule="auto" w:line="240" w:before="0" w:after="0"/>
+    </w:pPr>
+    <w:rPr/>
+  </w:style>
+  <w:style w:type="numbering" w:styleId="NoList" w:default="1">
+    <w:name w:val="No List"/>
+    <w:uiPriority w:val="99"/>
     <w:semiHidden/>
     <w:unhideWhenUsed/>
   </w:style>
@@ -947,201 +1245,6 @@
       </w:tblCellMar>
     </w:tblPr>
   </w:style>
-  <w:style w:type="numbering" w:default="1" w:styleId="NoList">
-    <w:name w:val="No List"/>
-    <w:uiPriority w:val="99"/>
-    <w:semiHidden/>
-    <w:unhideWhenUsed/>
-  </w:style>
-  <w:style w:type="paragraph" w:styleId="Header">
-    <w:name w:val="header"/>
-    <w:basedOn w:val="Normal"/>
-    <w:link w:val="HeaderChar"/>
-    <w:uiPriority w:val="99"/>
-    <w:unhideWhenUsed/>
-    <w:rsid w:val="00841CD9"/>
-    <w:pPr>
-      <w:tabs>
-        <w:tab w:val="center" w:pos="4680"/>
-        <w:tab w:val="right" w:pos="9360"/>
-      </w:tabs>
-    </w:pPr>
-  </w:style>
-  <w:style w:type="character" w:customStyle="1" w:styleId="HeaderChar">
-    <w:name w:val="Header Char"/>
-    <w:basedOn w:val="DefaultParagraphFont"/>
-    <w:link w:val="Header"/>
-    <w:uiPriority w:val="99"/>
-    <w:rsid w:val="00841CD9"/>
-  </w:style>
-  <w:style w:type="character" w:customStyle="1" w:styleId="Heading1Char">
-    <w:name w:val="Heading 1 Char"/>
-    <w:basedOn w:val="DefaultParagraphFont"/>
-    <w:link w:val="Heading1"/>
-    <w:uiPriority w:val="9"/>
-    <w:rsid w:val="00841CD9"/>
-    <w:rPr>
-      <w:rFonts w:asciiTheme="majorHAnsi" w:eastAsiaTheme="majorEastAsia" w:hAnsiTheme="majorHAnsi" w:cstheme="majorBidi"/>
-      <w:b/>
-      <w:bCs/>
-      <w:color w:val="2E74B5" w:themeColor="accent1" w:themeShade="BF"/>
-      <w:sz w:val="28"/>
-      <w:szCs w:val="28"/>
-    </w:rPr>
-  </w:style>
-  <w:style w:type="character" w:customStyle="1" w:styleId="Heading2Char">
-    <w:name w:val="Heading 2 Char"/>
-    <w:basedOn w:val="DefaultParagraphFont"/>
-    <w:link w:val="Heading2"/>
-    <w:uiPriority w:val="9"/>
-    <w:rsid w:val="00841CD9"/>
-    <w:rPr>
-      <w:rFonts w:asciiTheme="majorHAnsi" w:eastAsiaTheme="majorEastAsia" w:hAnsiTheme="majorHAnsi" w:cstheme="majorBidi"/>
-      <w:b/>
-      <w:bCs/>
-      <w:color w:val="5B9BD5" w:themeColor="accent1"/>
-      <w:sz w:val="26"/>
-      <w:szCs w:val="26"/>
-    </w:rPr>
-  </w:style>
-  <w:style w:type="character" w:customStyle="1" w:styleId="Heading3Char">
-    <w:name w:val="Heading 3 Char"/>
-    <w:basedOn w:val="DefaultParagraphFont"/>
-    <w:link w:val="Heading3"/>
-    <w:uiPriority w:val="9"/>
-    <w:rsid w:val="00841CD9"/>
-    <w:rPr>
-      <w:rFonts w:asciiTheme="majorHAnsi" w:eastAsiaTheme="majorEastAsia" w:hAnsiTheme="majorHAnsi" w:cstheme="majorBidi"/>
-      <w:b/>
-      <w:bCs/>
-      <w:color w:val="5B9BD5" w:themeColor="accent1"/>
-    </w:rPr>
-  </w:style>
-  <w:style w:type="character" w:customStyle="1" w:styleId="Heading4Char">
-    <w:name w:val="Heading 4 Char"/>
-    <w:basedOn w:val="DefaultParagraphFont"/>
-    <w:link w:val="Heading4"/>
-    <w:uiPriority w:val="9"/>
-    <w:rsid w:val="00841CD9"/>
-    <w:rPr>
-      <w:rFonts w:asciiTheme="majorHAnsi" w:eastAsiaTheme="majorEastAsia" w:hAnsiTheme="majorHAnsi" w:cstheme="majorBidi"/>
-      <w:b/>
-      <w:bCs/>
-      <w:i/>
-      <w:iCs/>
-      <w:color w:val="5B9BD5" w:themeColor="accent1"/>
-    </w:rPr>
-  </w:style>
-  <w:style w:type="paragraph" w:styleId="NormalIndent">
-    <w:name w:val="Normal Indent"/>
-    <w:basedOn w:val="Normal"/>
-    <w:uiPriority w:val="99"/>
-    <w:unhideWhenUsed/>
-    <w:rsid w:val="00841CD9"/>
-    <w:pPr>
-      <w:ind w:left="720"/>
-    </w:pPr>
-  </w:style>
-  <w:style w:type="paragraph" w:styleId="Subtitle">
-    <w:name w:val="Subtitle"/>
-    <w:basedOn w:val="Normal"/>
-    <w:next w:val="Normal"/>
-    <w:link w:val="SubtitleChar"/>
-    <w:uiPriority w:val="11"/>
-    <w:qFormat/>
-    <w:rsid w:val="00841CD9"/>
-    <w:pPr>
-      <w:numPr>
-        <w:ilvl w:val="1"/>
-      </w:numPr>
-      <w:ind w:left="86"/>
-    </w:pPr>
-    <w:rPr>
-      <w:rFonts w:asciiTheme="majorHAnsi" w:eastAsiaTheme="majorEastAsia" w:hAnsiTheme="majorHAnsi" w:cstheme="majorBidi"/>
-      <w:i/>
-      <w:iCs/>
-      <w:color w:val="5B9BD5" w:themeColor="accent1"/>
-      <w:spacing w:val="15"/>
-      <w:sz w:val="24"/>
-      <w:szCs w:val="24"/>
-    </w:rPr>
-  </w:style>
-  <w:style w:type="character" w:customStyle="1" w:styleId="SubtitleChar">
-    <w:name w:val="Subtitle Char"/>
-    <w:basedOn w:val="DefaultParagraphFont"/>
-    <w:link w:val="Subtitle"/>
-    <w:uiPriority w:val="11"/>
-    <w:rsid w:val="00841CD9"/>
-    <w:rPr>
-      <w:rFonts w:asciiTheme="majorHAnsi" w:eastAsiaTheme="majorEastAsia" w:hAnsiTheme="majorHAnsi" w:cstheme="majorBidi"/>
-      <w:i/>
-      <w:iCs/>
-      <w:color w:val="5B9BD5" w:themeColor="accent1"/>
-      <w:spacing w:val="15"/>
-      <w:sz w:val="24"/>
-      <w:szCs w:val="24"/>
-    </w:rPr>
-  </w:style>
-  <w:style w:type="paragraph" w:styleId="Title">
-    <w:name w:val="Title"/>
-    <w:basedOn w:val="Normal"/>
-    <w:next w:val="Normal"/>
-    <w:link w:val="TitleChar"/>
-    <w:uiPriority w:val="10"/>
-    <w:qFormat/>
-    <w:rsid w:val="00841CD9"/>
-    <w:pPr>
-      <w:pBdr>
-        <w:bottom w:val="single" w:sz="8" w:space="4" w:color="5B9BD5" w:themeColor="accent1"/>
-      </w:pBdr>
-      <w:spacing w:after="300"/>
-      <w:contextualSpacing/>
-    </w:pPr>
-    <w:rPr>
-      <w:rFonts w:asciiTheme="majorHAnsi" w:eastAsiaTheme="majorEastAsia" w:hAnsiTheme="majorHAnsi" w:cstheme="majorBidi"/>
-      <w:color w:val="323E4F" w:themeColor="text2" w:themeShade="BF"/>
-      <w:spacing w:val="5"/>
-      <w:kern w:val="28"/>
-      <w:sz w:val="52"/>
-      <w:szCs w:val="52"/>
-    </w:rPr>
-  </w:style>
-  <w:style w:type="character" w:customStyle="1" w:styleId="TitleChar">
-    <w:name w:val="Title Char"/>
-    <w:basedOn w:val="DefaultParagraphFont"/>
-    <w:link w:val="Title"/>
-    <w:uiPriority w:val="10"/>
-    <w:rsid w:val="00841CD9"/>
-    <w:rPr>
-      <w:rFonts w:asciiTheme="majorHAnsi" w:eastAsiaTheme="majorEastAsia" w:hAnsiTheme="majorHAnsi" w:cstheme="majorBidi"/>
-      <w:color w:val="323E4F" w:themeColor="text2" w:themeShade="BF"/>
-      <w:spacing w:val="5"/>
-      <w:kern w:val="28"/>
-      <w:sz w:val="52"/>
-      <w:szCs w:val="52"/>
-    </w:rPr>
-  </w:style>
-  <w:style w:type="character" w:styleId="Emphasis">
-    <w:name w:val="Emphasis"/>
-    <w:basedOn w:val="DefaultParagraphFont"/>
-    <w:uiPriority w:val="20"/>
-    <w:qFormat/>
-    <w:rsid w:val="00D1197D"/>
-    <w:rPr>
-      <w:i/>
-      <w:iCs/>
-    </w:rPr>
-  </w:style>
-  <w:style w:type="character" w:styleId="Hyperlink">
-    <w:name w:val="Hyperlink"/>
-    <w:basedOn w:val="DefaultParagraphFont"/>
-    <w:uiPriority w:val="99"/>
-    <w:unhideWhenUsed/>
-    <w:rPr>
-      <w:color w:val="0563C1" w:themeColor="hyperlink"/>
-      <w:u w:val="single"/>
-    </w:rPr>
-  </w:style>
   <w:style w:type="table" w:styleId="TableGrid">
     <w:name w:val="Table Grid"/>
     <w:basedOn w:val="TableNormal"/>
@@ -1151,56 +1254,14 @@
     </w:pPr>
     <w:tblPr>
       <w:tblBorders>
-        <w:top w:val="single" w:sz="4" w:space="0" w:color="000000" w:themeColor="text1"/>
-        <w:left w:val="single" w:sz="4" w:space="0" w:color="000000" w:themeColor="text1"/>
-        <w:bottom w:val="single" w:sz="4" w:space="0" w:color="000000" w:themeColor="text1"/>
-        <w:right w:val="single" w:sz="4" w:space="0" w:color="000000" w:themeColor="text1"/>
-        <w:insideH w:val="single" w:sz="4" w:space="0" w:color="000000" w:themeColor="text1"/>
-        <w:insideV w:val="single" w:sz="4" w:space="0" w:color="000000" w:themeColor="text1"/>
+        <w:top w:val="single" w:color="000000" w:themeColor="text1" w:sz="4" w:space="0"/>
+        <w:left w:val="single" w:color="000000" w:themeColor="text1" w:sz="4" w:space="0"/>
+        <w:bottom w:val="single" w:color="000000" w:themeColor="text1" w:sz="4" w:space="0"/>
+        <w:right w:val="single" w:color="000000" w:themeColor="text1" w:sz="4" w:space="0"/>
+        <w:insideH w:val="single" w:color="000000" w:themeColor="text1" w:sz="4" w:space="0"/>
+        <w:insideV w:val="single" w:color="000000" w:themeColor="text1" w:sz="4" w:space="0"/>
       </w:tblBorders>
     </w:tblPr>
-  </w:style>
-  <w:style w:type="paragraph" w:styleId="Caption">
-    <w:name w:val="caption"/>
-    <w:basedOn w:val="Normal"/>
-    <w:next w:val="Normal"/>
-    <w:uiPriority w:val="35"/>
-    <w:semiHidden/>
-    <w:unhideWhenUsed/>
-    <w:qFormat/>
-    <w:rsid w:val="007109C0"/>
-    <w:pPr>
-      <w:spacing w:line="240" w:lineRule="auto"/>
-    </w:pPr>
-    <w:rPr>
-      <w:b/>
-      <w:bCs/>
-      <w:color w:val="5B9BD5" w:themeColor="accent1"/>
-      <w:sz w:val="18"/>
-      <w:szCs w:val="18"/>
-    </w:rPr>
-  </w:style>
-  <w:style w:type="paragraph" w:styleId="Footer">
-    <w:name w:val="footer"/>
-    <w:basedOn w:val="Normal"/>
-    <w:link w:val="FooterChar"/>
-    <w:uiPriority w:val="99"/>
-    <w:unhideWhenUsed/>
-    <w:rsid w:val="0008088F"/>
-    <w:pPr>
-      <w:tabs>
-        <w:tab w:val="center" w:pos="4536"/>
-        <w:tab w:val="right" w:pos="9072"/>
-      </w:tabs>
-      <w:spacing w:after="0" w:line="240" w:lineRule="auto"/>
-    </w:pPr>
-  </w:style>
-  <w:style w:type="character" w:customStyle="1" w:styleId="FooterChar">
-    <w:name w:val="Footer Char"/>
-    <w:basedOn w:val="DefaultParagraphFont"/>
-    <w:link w:val="Footer"/>
-    <w:uiPriority w:val="99"/>
-    <w:rsid w:val="0008088F"/>
   </w:style>
 </w:styles>
 </file>

</xml_diff>